<commit_message>
q12 19 20 documented
</commit_message>
<xml_diff>
--- a/docs/q12.docx
+++ b/docs/q12.docx
@@ -7,7 +7,652 @@
         <w:t>Q12)</w:t>
       </w:r>
     </w:p>
+    <w:p>
+      <w:r>
+        <w:t>#include &lt;iostream&gt;</w:t>
+      </w:r>
+    </w:p>
+    <w:p>
+      <w:r>
+        <w:t>using namespace std;</w:t>
+      </w:r>
+    </w:p>
     <w:p/>
+    <w:p>
+      <w:r>
+        <w:t xml:space="preserve">class </w:t>
+      </w:r>
+      <w:proofErr w:type="spellStart"/>
+      <w:r>
+        <w:t>LinearEquation</w:t>
+      </w:r>
+      <w:proofErr w:type="spellEnd"/>
+    </w:p>
+    <w:p>
+      <w:r>
+        <w:t>{</w:t>
+      </w:r>
+    </w:p>
+    <w:p>
+      <w:r>
+        <w:t xml:space="preserve">    int n, C;</w:t>
+      </w:r>
+    </w:p>
+    <w:p>
+      <w:r>
+        <w:t xml:space="preserve">    int *</w:t>
+      </w:r>
+      <w:proofErr w:type="spellStart"/>
+      <w:r>
+        <w:t>arr</w:t>
+      </w:r>
+      <w:proofErr w:type="spellEnd"/>
+      <w:r>
+        <w:t>;</w:t>
+      </w:r>
+    </w:p>
+    <w:p/>
+    <w:p>
+      <w:r>
+        <w:t>public:</w:t>
+      </w:r>
+    </w:p>
+    <w:p>
+      <w:r>
+        <w:t xml:space="preserve">    int </w:t>
+      </w:r>
+      <w:proofErr w:type="spellStart"/>
+      <w:r>
+        <w:t>solutionsCount</w:t>
+      </w:r>
+      <w:proofErr w:type="spellEnd"/>
+      <w:r>
+        <w:t>;</w:t>
+      </w:r>
+    </w:p>
+    <w:p>
+      <w:r>
+        <w:t xml:space="preserve">    </w:t>
+      </w:r>
+      <w:proofErr w:type="spellStart"/>
+      <w:proofErr w:type="gramStart"/>
+      <w:r>
+        <w:t>LinearEquation</w:t>
+      </w:r>
+      <w:proofErr w:type="spellEnd"/>
+      <w:r>
+        <w:t>(</w:t>
+      </w:r>
+      <w:proofErr w:type="gramEnd"/>
+      <w:r>
+        <w:t>int n, int C)</w:t>
+      </w:r>
+    </w:p>
+    <w:p>
+      <w:r>
+        <w:t xml:space="preserve">    {</w:t>
+      </w:r>
+    </w:p>
+    <w:p>
+      <w:r>
+        <w:t xml:space="preserve">        this-&gt;n = n;</w:t>
+      </w:r>
+    </w:p>
+    <w:p>
+      <w:r>
+        <w:t xml:space="preserve">        this-&gt;C = C;</w:t>
+      </w:r>
+    </w:p>
+    <w:p>
+      <w:r>
+        <w:t xml:space="preserve">        </w:t>
+      </w:r>
+      <w:proofErr w:type="spellStart"/>
+      <w:r>
+        <w:t>arr</w:t>
+      </w:r>
+      <w:proofErr w:type="spellEnd"/>
+      <w:r>
+        <w:t xml:space="preserve"> = new int[n];</w:t>
+      </w:r>
+    </w:p>
+    <w:p>
+      <w:r>
+        <w:t xml:space="preserve">        </w:t>
+      </w:r>
+      <w:proofErr w:type="spellStart"/>
+      <w:r>
+        <w:t>solutionsCount</w:t>
+      </w:r>
+      <w:proofErr w:type="spellEnd"/>
+      <w:r>
+        <w:t xml:space="preserve"> = 0;</w:t>
+      </w:r>
+    </w:p>
+    <w:p>
+      <w:r>
+        <w:t xml:space="preserve">    }</w:t>
+      </w:r>
+    </w:p>
+    <w:p/>
+    <w:p>
+      <w:r>
+        <w:t xml:space="preserve">    void </w:t>
+      </w:r>
+      <w:proofErr w:type="gramStart"/>
+      <w:r>
+        <w:t>display(</w:t>
+      </w:r>
+      <w:proofErr w:type="gramEnd"/>
+      <w:r>
+        <w:t>)</w:t>
+      </w:r>
+    </w:p>
+    <w:p>
+      <w:r>
+        <w:t xml:space="preserve">    {</w:t>
+      </w:r>
+    </w:p>
+    <w:p>
+      <w:r>
+        <w:t xml:space="preserve">        for (int </w:t>
+      </w:r>
+      <w:proofErr w:type="spellStart"/>
+      <w:r>
+        <w:t>i</w:t>
+      </w:r>
+      <w:proofErr w:type="spellEnd"/>
+      <w:r>
+        <w:t xml:space="preserve"> = 0; </w:t>
+      </w:r>
+      <w:proofErr w:type="spellStart"/>
+      <w:r>
+        <w:t>i</w:t>
+      </w:r>
+      <w:proofErr w:type="spellEnd"/>
+      <w:r>
+        <w:t xml:space="preserve"> &lt; n; </w:t>
+      </w:r>
+      <w:proofErr w:type="spellStart"/>
+      <w:r>
+        <w:t>i</w:t>
+      </w:r>
+      <w:proofErr w:type="spellEnd"/>
+      <w:r>
+        <w:t>++)</w:t>
+      </w:r>
+    </w:p>
+    <w:p>
+      <w:r>
+        <w:t xml:space="preserve">            </w:t>
+      </w:r>
+      <w:proofErr w:type="spellStart"/>
+      <w:r>
+        <w:t>cout</w:t>
+      </w:r>
+      <w:proofErr w:type="spellEnd"/>
+      <w:r>
+        <w:t xml:space="preserve"> &lt;&lt; </w:t>
+      </w:r>
+      <w:proofErr w:type="spellStart"/>
+      <w:r>
+        <w:t>arr</w:t>
+      </w:r>
+      <w:proofErr w:type="spellEnd"/>
+      <w:r>
+        <w:t>[</w:t>
+      </w:r>
+      <w:proofErr w:type="spellStart"/>
+      <w:r>
+        <w:t>i</w:t>
+      </w:r>
+      <w:proofErr w:type="spellEnd"/>
+      <w:r>
+        <w:t>] &lt;&lt; " ";</w:t>
+      </w:r>
+    </w:p>
+    <w:p>
+      <w:r>
+        <w:t xml:space="preserve">        </w:t>
+      </w:r>
+      <w:proofErr w:type="spellStart"/>
+      <w:r>
+        <w:t>cout</w:t>
+      </w:r>
+      <w:proofErr w:type="spellEnd"/>
+      <w:r>
+        <w:t xml:space="preserve"> &lt;&lt; </w:t>
+      </w:r>
+      <w:proofErr w:type="spellStart"/>
+      <w:r>
+        <w:t>endl</w:t>
+      </w:r>
+      <w:proofErr w:type="spellEnd"/>
+      <w:r>
+        <w:t>;</w:t>
+      </w:r>
+    </w:p>
+    <w:p>
+      <w:r>
+        <w:t xml:space="preserve">    }</w:t>
+      </w:r>
+    </w:p>
+    <w:p/>
+    <w:p>
+      <w:r>
+        <w:t xml:space="preserve">    void </w:t>
+      </w:r>
+      <w:proofErr w:type="gramStart"/>
+      <w:r>
+        <w:t>solve(</w:t>
+      </w:r>
+      <w:proofErr w:type="gramEnd"/>
+      <w:r>
+        <w:t xml:space="preserve">int </w:t>
+      </w:r>
+      <w:proofErr w:type="spellStart"/>
+      <w:r>
+        <w:t>xIdx</w:t>
+      </w:r>
+      <w:proofErr w:type="spellEnd"/>
+      <w:r>
+        <w:t>)</w:t>
+      </w:r>
+    </w:p>
+    <w:p>
+      <w:r>
+        <w:t xml:space="preserve">    {</w:t>
+      </w:r>
+    </w:p>
+    <w:p>
+      <w:r>
+        <w:t xml:space="preserve">        if (</w:t>
+      </w:r>
+      <w:proofErr w:type="spellStart"/>
+      <w:r>
+        <w:t>xIdx</w:t>
+      </w:r>
+      <w:proofErr w:type="spellEnd"/>
+      <w:r>
+        <w:t xml:space="preserve"> == 0)</w:t>
+      </w:r>
+    </w:p>
+    <w:p>
+      <w:r>
+        <w:lastRenderedPageBreak/>
+        <w:t xml:space="preserve">        {</w:t>
+      </w:r>
+    </w:p>
+    <w:p>
+      <w:r>
+        <w:t xml:space="preserve">            </w:t>
+      </w:r>
+      <w:proofErr w:type="spellStart"/>
+      <w:r>
+        <w:t>arr</w:t>
+      </w:r>
+      <w:proofErr w:type="spellEnd"/>
+      <w:r>
+        <w:t>[</w:t>
+      </w:r>
+      <w:proofErr w:type="spellStart"/>
+      <w:r>
+        <w:t>xIdx</w:t>
+      </w:r>
+      <w:proofErr w:type="spellEnd"/>
+      <w:r>
+        <w:t>] = C;</w:t>
+      </w:r>
+    </w:p>
+    <w:p>
+      <w:r>
+        <w:t xml:space="preserve">            </w:t>
+      </w:r>
+      <w:proofErr w:type="spellStart"/>
+      <w:r>
+        <w:t>solutionsCount</w:t>
+      </w:r>
+      <w:proofErr w:type="spellEnd"/>
+      <w:r>
+        <w:t>++;</w:t>
+      </w:r>
+    </w:p>
+    <w:p>
+      <w:r>
+        <w:t xml:space="preserve">            </w:t>
+      </w:r>
+      <w:proofErr w:type="gramStart"/>
+      <w:r>
+        <w:t>display(</w:t>
+      </w:r>
+      <w:proofErr w:type="gramEnd"/>
+      <w:r>
+        <w:t>);</w:t>
+      </w:r>
+    </w:p>
+    <w:p>
+      <w:r>
+        <w:t xml:space="preserve">            return;</w:t>
+      </w:r>
+    </w:p>
+    <w:p>
+      <w:r>
+        <w:t xml:space="preserve">        }</w:t>
+      </w:r>
+    </w:p>
+    <w:p/>
+    <w:p>
+      <w:r>
+        <w:t xml:space="preserve">        for (int </w:t>
+      </w:r>
+      <w:proofErr w:type="spellStart"/>
+      <w:r>
+        <w:t>i</w:t>
+      </w:r>
+      <w:proofErr w:type="spellEnd"/>
+      <w:r>
+        <w:t xml:space="preserve"> = 0; </w:t>
+      </w:r>
+      <w:proofErr w:type="spellStart"/>
+      <w:r>
+        <w:t>i</w:t>
+      </w:r>
+      <w:proofErr w:type="spellEnd"/>
+      <w:r>
+        <w:t xml:space="preserve"> &lt;= C; </w:t>
+      </w:r>
+      <w:proofErr w:type="spellStart"/>
+      <w:r>
+        <w:t>i</w:t>
+      </w:r>
+      <w:proofErr w:type="spellEnd"/>
+      <w:r>
+        <w:t>++)</w:t>
+      </w:r>
+    </w:p>
+    <w:p>
+      <w:r>
+        <w:t xml:space="preserve">        {</w:t>
+      </w:r>
+    </w:p>
+    <w:p>
+      <w:r>
+        <w:t xml:space="preserve">            </w:t>
+      </w:r>
+      <w:proofErr w:type="spellStart"/>
+      <w:r>
+        <w:t>arr</w:t>
+      </w:r>
+      <w:proofErr w:type="spellEnd"/>
+      <w:r>
+        <w:t>[</w:t>
+      </w:r>
+      <w:proofErr w:type="spellStart"/>
+      <w:r>
+        <w:t>xIdx</w:t>
+      </w:r>
+      <w:proofErr w:type="spellEnd"/>
+      <w:r>
+        <w:t xml:space="preserve">] = </w:t>
+      </w:r>
+      <w:proofErr w:type="spellStart"/>
+      <w:r>
+        <w:t>i</w:t>
+      </w:r>
+      <w:proofErr w:type="spellEnd"/>
+      <w:r>
+        <w:t>;</w:t>
+      </w:r>
+    </w:p>
+    <w:p>
+      <w:r>
+        <w:t xml:space="preserve">            C -= </w:t>
+      </w:r>
+      <w:proofErr w:type="spellStart"/>
+      <w:r>
+        <w:t>i</w:t>
+      </w:r>
+      <w:proofErr w:type="spellEnd"/>
+      <w:r>
+        <w:t>;</w:t>
+      </w:r>
+    </w:p>
+    <w:p>
+      <w:r>
+        <w:t xml:space="preserve">            </w:t>
+      </w:r>
+      <w:proofErr w:type="gramStart"/>
+      <w:r>
+        <w:t>solve(</w:t>
+      </w:r>
+      <w:proofErr w:type="spellStart"/>
+      <w:proofErr w:type="gramEnd"/>
+      <w:r>
+        <w:t>xIdx</w:t>
+      </w:r>
+      <w:proofErr w:type="spellEnd"/>
+      <w:r>
+        <w:t xml:space="preserve"> - 1);</w:t>
+      </w:r>
+    </w:p>
+    <w:p>
+      <w:r>
+        <w:t xml:space="preserve">            C += </w:t>
+      </w:r>
+      <w:proofErr w:type="spellStart"/>
+      <w:r>
+        <w:t>i</w:t>
+      </w:r>
+      <w:proofErr w:type="spellEnd"/>
+      <w:r>
+        <w:t>;</w:t>
+      </w:r>
+    </w:p>
+    <w:p>
+      <w:r>
+        <w:t xml:space="preserve">        }</w:t>
+      </w:r>
+    </w:p>
+    <w:p>
+      <w:r>
+        <w:t xml:space="preserve">    }</w:t>
+      </w:r>
+    </w:p>
+    <w:p>
+      <w:r>
+        <w:t>};</w:t>
+      </w:r>
+    </w:p>
+    <w:p/>
+    <w:p>
+      <w:r>
+        <w:t xml:space="preserve">int </w:t>
+      </w:r>
+      <w:proofErr w:type="gramStart"/>
+      <w:r>
+        <w:t>main(</w:t>
+      </w:r>
+      <w:proofErr w:type="gramEnd"/>
+      <w:r>
+        <w:t>)</w:t>
+      </w:r>
+    </w:p>
+    <w:p>
+      <w:r>
+        <w:t>{</w:t>
+      </w:r>
+    </w:p>
+    <w:p>
+      <w:r>
+        <w:t xml:space="preserve">    int n, C;</w:t>
+      </w:r>
+    </w:p>
+    <w:p>
+      <w:r>
+        <w:t xml:space="preserve">    </w:t>
+      </w:r>
+      <w:proofErr w:type="spellStart"/>
+      <w:r>
+        <w:t>cout</w:t>
+      </w:r>
+      <w:proofErr w:type="spellEnd"/>
+      <w:r>
+        <w:t xml:space="preserve"> &lt;&lt; "Enter n and C" &lt;&lt; </w:t>
+      </w:r>
+      <w:proofErr w:type="spellStart"/>
+      <w:r>
+        <w:t>endl</w:t>
+      </w:r>
+      <w:proofErr w:type="spellEnd"/>
+      <w:r>
+        <w:t>;</w:t>
+      </w:r>
+    </w:p>
+    <w:p>
+      <w:r>
+        <w:t xml:space="preserve">    </w:t>
+      </w:r>
+      <w:proofErr w:type="spellStart"/>
+      <w:r>
+        <w:t>cin</w:t>
+      </w:r>
+      <w:proofErr w:type="spellEnd"/>
+      <w:r>
+        <w:t xml:space="preserve"> &gt;&gt; n &gt;&gt; C;</w:t>
+      </w:r>
+    </w:p>
+    <w:p>
+      <w:r>
+        <w:t xml:space="preserve">    </w:t>
+      </w:r>
+      <w:proofErr w:type="spellStart"/>
+      <w:r>
+        <w:t>LinearEquation</w:t>
+      </w:r>
+      <w:proofErr w:type="spellEnd"/>
+      <w:r>
+        <w:t xml:space="preserve"> </w:t>
+      </w:r>
+      <w:proofErr w:type="gramStart"/>
+      <w:r>
+        <w:t>l(</w:t>
+      </w:r>
+      <w:proofErr w:type="gramEnd"/>
+      <w:r>
+        <w:t>n, C);</w:t>
+      </w:r>
+    </w:p>
+    <w:p>
+      <w:r>
+        <w:t xml:space="preserve">    </w:t>
+      </w:r>
+      <w:proofErr w:type="spellStart"/>
+      <w:r>
+        <w:t>l.</w:t>
+      </w:r>
+      <w:proofErr w:type="gramStart"/>
+      <w:r>
+        <w:t>solve</w:t>
+      </w:r>
+      <w:proofErr w:type="spellEnd"/>
+      <w:r>
+        <w:t>(</w:t>
+      </w:r>
+      <w:proofErr w:type="gramEnd"/>
+      <w:r>
+        <w:t>n - 1);</w:t>
+      </w:r>
+    </w:p>
+    <w:p>
+      <w:r>
+        <w:t xml:space="preserve">    </w:t>
+      </w:r>
+      <w:proofErr w:type="spellStart"/>
+      <w:r>
+        <w:t>cout</w:t>
+      </w:r>
+      <w:proofErr w:type="spellEnd"/>
+      <w:r>
+        <w:t xml:space="preserve"> &lt;&lt; "Solutions </w:t>
+      </w:r>
+      <w:proofErr w:type="gramStart"/>
+      <w:r>
+        <w:t>Count :</w:t>
+      </w:r>
+      <w:proofErr w:type="gramEnd"/>
+      <w:r>
+        <w:t xml:space="preserve"> " &lt;&lt; </w:t>
+      </w:r>
+      <w:proofErr w:type="spellStart"/>
+      <w:r>
+        <w:t>l.solutionsCount</w:t>
+      </w:r>
+      <w:proofErr w:type="spellEnd"/>
+      <w:r>
+        <w:t xml:space="preserve"> &lt;&lt; </w:t>
+      </w:r>
+      <w:proofErr w:type="spellStart"/>
+      <w:r>
+        <w:t>endl</w:t>
+      </w:r>
+      <w:proofErr w:type="spellEnd"/>
+      <w:r>
+        <w:t>;</w:t>
+      </w:r>
+    </w:p>
+    <w:p>
+      <w:r>
+        <w:t xml:space="preserve">    return 0;</w:t>
+      </w:r>
+    </w:p>
+    <w:p>
+      <w:r>
+        <w:t>}</w:t>
+      </w:r>
+    </w:p>
+    <w:p>
+      <w:r>
+        <w:rPr>
+          <w:noProof/>
+        </w:rPr>
+        <w:lastRenderedPageBreak/>
+        <w:drawing>
+          <wp:inline distT="0" distB="0" distL="0" distR="0" wp14:anchorId="20BB91A0" wp14:editId="56CE71C1">
+            <wp:extent cx="2390775" cy="4324350"/>
+            <wp:effectExtent l="0" t="0" r="9525" b="0"/>
+            <wp:docPr id="1" name="Picture 1"/>
+            <wp:cNvGraphicFramePr>
+              <a:graphicFrameLocks xmlns:a="http://schemas.openxmlformats.org/drawingml/2006/main" noChangeAspect="1"/>
+            </wp:cNvGraphicFramePr>
+            <a:graphic xmlns:a="http://schemas.openxmlformats.org/drawingml/2006/main">
+              <a:graphicData uri="http://schemas.openxmlformats.org/drawingml/2006/picture">
+                <pic:pic xmlns:pic="http://schemas.openxmlformats.org/drawingml/2006/picture">
+                  <pic:nvPicPr>
+                    <pic:cNvPr id="1" name=""/>
+                    <pic:cNvPicPr/>
+                  </pic:nvPicPr>
+                  <pic:blipFill>
+                    <a:blip r:embed="rId4"/>
+                    <a:stretch>
+                      <a:fillRect/>
+                    </a:stretch>
+                  </pic:blipFill>
+                  <pic:spPr>
+                    <a:xfrm>
+                      <a:off x="0" y="0"/>
+                      <a:ext cx="2390775" cy="4324350"/>
+                    </a:xfrm>
+                    <a:prstGeom prst="rect">
+                      <a:avLst/>
+                    </a:prstGeom>
+                  </pic:spPr>
+                </pic:pic>
+              </a:graphicData>
+            </a:graphic>
+          </wp:inline>
+        </w:drawing>
+      </w:r>
+    </w:p>
     <w:sectPr>
       <w:pgSz w:w="12240" w:h="15840"/>
       <w:pgMar w:top="1440" w:right="1440" w:bottom="1440" w:left="1440" w:header="720" w:footer="720" w:gutter="0"/>

</xml_diff>